<commit_message>
1. serialport update 1.0.2 2. iconsole sdk update 2.2.9 3. nfc rc522 sdk update 1.0.2 4. update Nfc Sdk Manual Data
</commit_message>
<xml_diff>
--- a/docs/NfcSdkManual/柏群RC522读卡器SDK使用说明.docx
+++ b/docs/NfcSdkManual/柏群RC522读卡器SDK使用说明.docx
@@ -6,10 +6,15 @@
       <w:pPr>
         <w:pStyle w:val="a3"/>
         <w:jc w:val="left"/>
-      </w:pPr>
+        <w:rPr>
+          <w:rFonts w:hint="eastAsia"/>
+        </w:rPr>
+      </w:pPr>
+      <w:proofErr w:type="gramStart"/>
       <w:r>
         <w:t>柏群</w:t>
       </w:r>
+      <w:proofErr w:type="gramEnd"/>
       <w:r>
         <w:t>RC522</w:t>
       </w:r>
@@ -24,6 +29,11 @@
       </w:r>
     </w:p>
     <w:p>
+      <w:pPr>
+        <w:rPr>
+          <w:rFonts w:hint="eastAsia"/>
+        </w:rPr>
+      </w:pPr>
       <w:r>
         <w:t>在项目</w:t>
       </w:r>
@@ -35,18 +45,23 @@
       </w:r>
     </w:p>
     <w:p>
-      <w:r>
-        <w:rPr>
-          <w:noProof/>
-        </w:rPr>
-      </w:r>
-      <w:r>
-        <w:pict w14:anchorId="2017D75C">
+      <w:pPr>
+        <w:rPr>
+          <w:rFonts w:hint="eastAsia"/>
+        </w:rPr>
+      </w:pPr>
+      <w:r>
+        <w:rPr>
+          <w:rFonts w:hint="eastAsia"/>
+        </w:rPr>
+      </w:r>
+      <w:r>
+        <w:pict w14:anchorId="485F4266">
           <v:shapetype id="_x0000_t202" coordsize="21600,21600" o:spt="202" path="m,l,21600r21600,l21600,xe">
             <v:stroke joinstyle="miter"/>
             <v:path gradientshapeok="t" o:connecttype="rect"/>
           </v:shapetype>
-          <v:shape id="文本框 dqon9s" o:spid="_x0000_s1029" type="#_x0000_t202" style="width:453.6pt;height:453.6pt;visibility:visible;mso-wrap-style:square;mso-left-percent:-10001;mso-top-percent:-10001;mso-position-horizontal:absolute;mso-position-horizontal-relative:char;mso-position-vertical:absolute;mso-position-vertical-relative:line;mso-left-percent:-10001;mso-top-percent:-10001;v-text-anchor:top" o:gfxdata="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" fillcolor="#fafafa" strokeweight="3e-5mm">
+          <v:shape id="文本框 dqon9s" o:spid="_x0000_s1029" type="#_x0000_t202" style="width:453.6pt;height:453.6pt;visibility:visible;mso-wrap-style:square;mso-left-percent:-10001;mso-top-percent:-10001;mso-position-horizontal:absolute;mso-position-horizontal-relative:char;mso-position-vertical:absolute;mso-position-vertical-relative:line;mso-left-percent:-10001;mso-top-percent:-10001;v-text-anchor:top" fillcolor="#fafafa" strokeweight="3e-5mm">
             <v:stroke opacity="6682f"/>
             <v:textbox style="mso-fit-shape-to-text:t" inset="31.5pt,9pt,9pt,9pt">
               <w:txbxContent>
@@ -93,8 +108,19 @@
         </w:pict>
       </w:r>
     </w:p>
-    <w:p/>
-    <w:p>
+    <w:p>
+      <w:pPr>
+        <w:rPr>
+          <w:rFonts w:hint="eastAsia"/>
+        </w:rPr>
+      </w:pPr>
+    </w:p>
+    <w:p>
+      <w:pPr>
+        <w:rPr>
+          <w:rFonts w:hint="eastAsia"/>
+        </w:rPr>
+      </w:pPr>
       <w:r>
         <w:t>在项目</w:t>
       </w:r>
@@ -109,14 +135,19 @@
       </w:r>
     </w:p>
     <w:p>
-      <w:r>
-        <w:rPr>
-          <w:noProof/>
-        </w:rPr>
-      </w:r>
-      <w:r>
-        <w:pict w14:anchorId="44D3F798">
-          <v:shape id="文本框 8arje1" o:spid="_x0000_s1028" type="#_x0000_t202" style="width:453.6pt;height:453.6pt;visibility:visible;mso-wrap-style:square;mso-left-percent:-10001;mso-top-percent:-10001;mso-position-horizontal:absolute;mso-position-horizontal-relative:char;mso-position-vertical:absolute;mso-position-vertical-relative:line;mso-left-percent:-10001;mso-top-percent:-10001;v-text-anchor:top" o:gfxdata="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" fillcolor="#fafafa" strokeweight="3e-5mm">
+      <w:pPr>
+        <w:rPr>
+          <w:rFonts w:hint="eastAsia"/>
+        </w:rPr>
+      </w:pPr>
+      <w:r>
+        <w:rPr>
+          <w:rFonts w:hint="eastAsia"/>
+        </w:rPr>
+      </w:r>
+      <w:r>
+        <w:pict w14:anchorId="1B5B9792">
+          <v:shape id="文本框 8arje1" o:spid="_x0000_s1028" type="#_x0000_t202" style="width:453.6pt;height:453.6pt;visibility:visible;mso-wrap-style:square;mso-left-percent:-10001;mso-top-percent:-10001;mso-position-horizontal:absolute;mso-position-horizontal-relative:char;mso-position-vertical:absolute;mso-position-vertical-relative:line;mso-left-percent:-10001;mso-top-percent:-10001;v-text-anchor:top" fillcolor="#fafafa" strokeweight="3e-5mm">
             <v:stroke opacity="6682f"/>
             <v:textbox style="mso-fit-shape-to-text:t" inset="31.5pt,9pt,9pt,9pt">
               <w:txbxContent>
@@ -131,10 +162,28 @@
                     <w:rPr>
                       <w:rStyle w:val="melo-codeblock-Base-theme-char"/>
                     </w:rPr>
-                    <w:t>implementation("com.boqun.nfc:nfc.rc522:1.0.</w:t>
-                  </w:r>
-                  <w:r>
-                    <w:t>1</w:t>
+                    <w:t>implementation("</w:t>
+                  </w:r>
+                  <w:proofErr w:type="gramStart"/>
+                  <w:r>
+                    <w:rPr>
+                      <w:rStyle w:val="melo-codeblock-Base-theme-char"/>
+                    </w:rPr>
+                    <w:t>com.boqun.nfc:nfc</w:t>
+                  </w:r>
+                  <w:proofErr w:type="gramEnd"/>
+                  <w:r>
+                    <w:rPr>
+                      <w:rStyle w:val="melo-codeblock-Base-theme-char"/>
+                    </w:rPr>
+                    <w:t>.rc522:1.0.</w:t>
+                  </w:r>
+                  <w:r>
+                    <w:rPr>
+                      <w:rStyle w:val="melo-codeblock-Base-theme-char"/>
+                      <w:rFonts w:eastAsiaTheme="minorEastAsia" w:hint="eastAsia"/>
+                    </w:rPr>
+                    <w:t>2</w:t>
                   </w:r>
                   <w:r>
                     <w:rPr>
@@ -150,49 +199,30 @@
         </w:pict>
       </w:r>
     </w:p>
-    <w:p/>
-    <w:p/>
-    <w:p/>
-    <w:p/>
-    <w:p/>
-    <w:p/>
-    <w:p/>
-    <w:p/>
-    <w:p/>
-    <w:p/>
-    <w:p/>
-    <w:p/>
-    <w:p/>
-    <w:p/>
-    <w:p/>
-    <w:p/>
-    <w:p/>
-    <w:p/>
-    <w:p/>
-    <w:p/>
-    <w:p/>
-    <w:p>
-      <w:pPr>
-        <w:rPr>
-          <w:rFonts w:hint="eastAsia"/>
-        </w:rPr>
-      </w:pPr>
-    </w:p>
-    <w:p>
-      <w:r>
-        <w:lastRenderedPageBreak/>
+    <w:p>
+      <w:pPr>
+        <w:rPr>
+          <w:rFonts w:hint="eastAsia"/>
+        </w:rPr>
+      </w:pPr>
+    </w:p>
+    <w:p>
+      <w:pPr>
+        <w:rPr>
+          <w:rFonts w:hint="eastAsia"/>
+        </w:rPr>
+      </w:pPr>
+      <w:r>
         <w:t>使用示例：</w:t>
       </w:r>
-    </w:p>
-    <w:p>
-      <w:r>
-        <w:rPr>
-          <w:noProof/>
-        </w:rPr>
-      </w:r>
-      <w:r>
-        <w:pict w14:anchorId="228A8A9B">
-          <v:shape id="文本框 dh9or5" o:spid="_x0000_s1027" type="#_x0000_t202" style="width:453.6pt;height:453.6pt;visibility:visible;mso-wrap-style:square;mso-left-percent:-10001;mso-top-percent:-10001;mso-position-horizontal:absolute;mso-position-horizontal-relative:char;mso-position-vertical:absolute;mso-position-vertical-relative:line;mso-left-percent:-10001;mso-top-percent:-10001;v-text-anchor:top" o:gfxdata="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" fillcolor="#fafafa" strokeweight="3e-5mm">
+      <w:r>
+        <w:rPr>
+          <w:rFonts w:hint="eastAsia"/>
+        </w:rPr>
+      </w:r>
+      <w:r>
+        <w:pict w14:anchorId="0073B79A">
+          <v:shape id="文本框 dh9or5" o:spid="_x0000_s1031" type="#_x0000_t202" style="width:453.6pt;height:453.6pt;visibility:visible;mso-wrap-style:square;mso-left-percent:-10001;mso-top-percent:-10001;mso-position-horizontal:absolute;mso-position-horizontal-relative:char;mso-position-vertical:absolute;mso-position-vertical-relative:line;mso-left-percent:-10001;mso-top-percent:-10001;v-text-anchor:top" fillcolor="#fafafa" strokeweight="3e-5mm">
             <v:stroke opacity="6682f"/>
             <v:textbox style="mso-fit-shape-to-text:t" inset="31.5pt,9pt,9pt,9pt">
               <w:txbxContent>
@@ -200,41 +230,59 @@
                   <w:pPr>
                     <w:pStyle w:val="melo-codeblock-Base-theme-para"/>
                     <w:rPr>
-                      <w:sz w:val="13"/>
-                      <w:szCs w:val="13"/>
-                    </w:rPr>
-                  </w:pPr>
-                  <w:r>
-                    <w:rPr>
-                      <w:rStyle w:val="melo-codeblock-Base-theme-char"/>
-                      <w:sz w:val="13"/>
-                      <w:szCs w:val="13"/>
-                    </w:rPr>
-                    <w:t>class NfcActivity : AppCompatActivity() {</w:t>
-                  </w:r>
-                </w:p>
-                <w:p>
-                  <w:pPr>
-                    <w:pStyle w:val="melo-codeblock-Base-theme-para"/>
-                    <w:rPr>
-                      <w:sz w:val="13"/>
-                      <w:szCs w:val="13"/>
-                    </w:rPr>
-                  </w:pPr>
-                </w:p>
-                <w:p>
-                  <w:pPr>
-                    <w:pStyle w:val="melo-codeblock-Base-theme-para"/>
-                    <w:rPr>
-                      <w:sz w:val="13"/>
-                      <w:szCs w:val="13"/>
-                    </w:rPr>
-                  </w:pPr>
-                  <w:r>
-                    <w:rPr>
-                      <w:rStyle w:val="melo-codeblock-Base-theme-char"/>
-                      <w:sz w:val="13"/>
-                      <w:szCs w:val="13"/>
+                      <w:sz w:val="15"/>
+                      <w:szCs w:val="15"/>
+                    </w:rPr>
+                  </w:pPr>
+                  <w:r>
+                    <w:rPr>
+                      <w:rStyle w:val="melo-codeblock-Base-theme-char"/>
+                      <w:sz w:val="15"/>
+                      <w:szCs w:val="15"/>
+                    </w:rPr>
+                    <w:t xml:space="preserve">class </w:t>
+                  </w:r>
+                  <w:proofErr w:type="gramStart"/>
+                  <w:r>
+                    <w:rPr>
+                      <w:rStyle w:val="melo-codeblock-Base-theme-char"/>
+                      <w:sz w:val="15"/>
+                      <w:szCs w:val="15"/>
+                    </w:rPr>
+                    <w:t>NfcActivity :</w:t>
+                  </w:r>
+                  <w:proofErr w:type="gramEnd"/>
+                  <w:r>
+                    <w:rPr>
+                      <w:rStyle w:val="melo-codeblock-Base-theme-char"/>
+                      <w:sz w:val="15"/>
+                      <w:szCs w:val="15"/>
+                    </w:rPr>
+                    <w:t xml:space="preserve"> AppCompatActivity() {</w:t>
+                  </w:r>
+                </w:p>
+                <w:p>
+                  <w:pPr>
+                    <w:pStyle w:val="melo-codeblock-Base-theme-para"/>
+                    <w:rPr>
+                      <w:sz w:val="15"/>
+                      <w:szCs w:val="15"/>
+                    </w:rPr>
+                  </w:pPr>
+                </w:p>
+                <w:p>
+                  <w:pPr>
+                    <w:pStyle w:val="melo-codeblock-Base-theme-para"/>
+                    <w:rPr>
+                      <w:sz w:val="15"/>
+                      <w:szCs w:val="15"/>
+                    </w:rPr>
+                  </w:pPr>
+                  <w:r>
+                    <w:rPr>
+                      <w:rStyle w:val="melo-codeblock-Base-theme-char"/>
+                      <w:sz w:val="15"/>
+                      <w:szCs w:val="15"/>
                     </w:rPr>
                     <w:t xml:space="preserve">    private var rc522Manager: RC522Manager? = null</w:t>
                   </w:r>
@@ -243,93 +291,147 @@
                   <w:pPr>
                     <w:pStyle w:val="melo-codeblock-Base-theme-para"/>
                     <w:rPr>
-                      <w:sz w:val="13"/>
-                      <w:szCs w:val="13"/>
-                    </w:rPr>
-                  </w:pPr>
-                </w:p>
-                <w:p>
-                  <w:pPr>
-                    <w:pStyle w:val="melo-codeblock-Base-theme-para"/>
-                    <w:rPr>
-                      <w:sz w:val="13"/>
-                      <w:szCs w:val="13"/>
-                    </w:rPr>
-                  </w:pPr>
-                  <w:r>
-                    <w:rPr>
-                      <w:rStyle w:val="melo-codeblock-Base-theme-char"/>
-                      <w:sz w:val="13"/>
-                      <w:szCs w:val="13"/>
-                    </w:rPr>
-                    <w:t xml:space="preserve">    private val nfcStateCallback = NfcStateCallback()</w:t>
-                  </w:r>
-                </w:p>
-                <w:p>
-                  <w:pPr>
-                    <w:pStyle w:val="melo-codeblock-Base-theme-para"/>
-                    <w:rPr>
-                      <w:sz w:val="13"/>
-                      <w:szCs w:val="13"/>
-                    </w:rPr>
-                  </w:pPr>
-                </w:p>
-                <w:p>
-                  <w:pPr>
-                    <w:pStyle w:val="melo-codeblock-Base-theme-para"/>
-                    <w:rPr>
-                      <w:sz w:val="13"/>
-                      <w:szCs w:val="13"/>
-                    </w:rPr>
-                  </w:pPr>
-                  <w:r>
-                    <w:rPr>
-                      <w:rStyle w:val="melo-codeblock-Base-theme-char"/>
-                      <w:sz w:val="13"/>
-                      <w:szCs w:val="13"/>
-                    </w:rPr>
-                    <w:t xml:space="preserve">    override fun onCreate(savedInstanceState: Bundle?) {</w:t>
-                  </w:r>
-                </w:p>
-                <w:p>
-                  <w:pPr>
-                    <w:pStyle w:val="melo-codeblock-Base-theme-para"/>
-                    <w:rPr>
-                      <w:sz w:val="13"/>
-                      <w:szCs w:val="13"/>
-                    </w:rPr>
-                  </w:pPr>
-                  <w:r>
-                    <w:rPr>
-                      <w:rStyle w:val="melo-codeblock-Base-theme-char"/>
-                      <w:sz w:val="13"/>
-                      <w:szCs w:val="13"/>
-                    </w:rPr>
-                    <w:t xml:space="preserve">        super.onCreate(savedInstanceState)</w:t>
-                  </w:r>
-                </w:p>
-                <w:p>
-                  <w:pPr>
-                    <w:pStyle w:val="melo-codeblock-Base-theme-para"/>
-                    <w:rPr>
-                      <w:sz w:val="13"/>
-                      <w:szCs w:val="13"/>
-                    </w:rPr>
-                  </w:pPr>
-                </w:p>
-                <w:p>
-                  <w:pPr>
-                    <w:pStyle w:val="melo-codeblock-Base-theme-para"/>
-                    <w:rPr>
-                      <w:sz w:val="13"/>
-                      <w:szCs w:val="13"/>
-                    </w:rPr>
-                  </w:pPr>
-                  <w:r>
-                    <w:rPr>
-                      <w:rStyle w:val="melo-codeblock-Base-theme-char"/>
-                      <w:sz w:val="13"/>
-                      <w:szCs w:val="13"/>
+                      <w:sz w:val="15"/>
+                      <w:szCs w:val="15"/>
+                    </w:rPr>
+                  </w:pPr>
+                </w:p>
+                <w:p>
+                  <w:pPr>
+                    <w:pStyle w:val="melo-codeblock-Base-theme-para"/>
+                    <w:rPr>
+                      <w:sz w:val="15"/>
+                      <w:szCs w:val="15"/>
+                    </w:rPr>
+                  </w:pPr>
+                  <w:r>
+                    <w:rPr>
+                      <w:rStyle w:val="melo-codeblock-Base-theme-char"/>
+                      <w:sz w:val="15"/>
+                      <w:szCs w:val="15"/>
+                    </w:rPr>
+                    <w:t xml:space="preserve">    private val nfcStateCallback = </w:t>
+                  </w:r>
+                  <w:proofErr w:type="gramStart"/>
+                  <w:r>
+                    <w:rPr>
+                      <w:rStyle w:val="melo-codeblock-Base-theme-char"/>
+                      <w:sz w:val="15"/>
+                      <w:szCs w:val="15"/>
+                    </w:rPr>
+                    <w:t>NfcStateCallback(</w:t>
+                  </w:r>
+                  <w:proofErr w:type="gramEnd"/>
+                  <w:r>
+                    <w:rPr>
+                      <w:rStyle w:val="melo-codeblock-Base-theme-char"/>
+                      <w:sz w:val="15"/>
+                      <w:szCs w:val="15"/>
+                    </w:rPr>
+                    <w:t>)</w:t>
+                  </w:r>
+                </w:p>
+                <w:p>
+                  <w:pPr>
+                    <w:pStyle w:val="melo-codeblock-Base-theme-para"/>
+                    <w:rPr>
+                      <w:sz w:val="15"/>
+                      <w:szCs w:val="15"/>
+                    </w:rPr>
+                  </w:pPr>
+                </w:p>
+                <w:p>
+                  <w:pPr>
+                    <w:pStyle w:val="melo-codeblock-Base-theme-para"/>
+                    <w:rPr>
+                      <w:sz w:val="15"/>
+                      <w:szCs w:val="15"/>
+                    </w:rPr>
+                  </w:pPr>
+                  <w:r>
+                    <w:rPr>
+                      <w:rStyle w:val="melo-codeblock-Base-theme-char"/>
+                      <w:sz w:val="15"/>
+                      <w:szCs w:val="15"/>
+                    </w:rPr>
+                    <w:t xml:space="preserve">    override fun </w:t>
+                  </w:r>
+                  <w:proofErr w:type="gramStart"/>
+                  <w:r>
+                    <w:rPr>
+                      <w:rStyle w:val="melo-codeblock-Base-theme-char"/>
+                      <w:sz w:val="15"/>
+                      <w:szCs w:val="15"/>
+                    </w:rPr>
+                    <w:t>onCreate(</w:t>
+                  </w:r>
+                  <w:proofErr w:type="gramEnd"/>
+                  <w:r>
+                    <w:rPr>
+                      <w:rStyle w:val="melo-codeblock-Base-theme-char"/>
+                      <w:sz w:val="15"/>
+                      <w:szCs w:val="15"/>
+                    </w:rPr>
+                    <w:t>savedInstanceState: Bundle?) {</w:t>
+                  </w:r>
+                </w:p>
+                <w:p>
+                  <w:pPr>
+                    <w:pStyle w:val="melo-codeblock-Base-theme-para"/>
+                    <w:rPr>
+                      <w:sz w:val="15"/>
+                      <w:szCs w:val="15"/>
+                    </w:rPr>
+                  </w:pPr>
+                  <w:r>
+                    <w:rPr>
+                      <w:rStyle w:val="melo-codeblock-Base-theme-char"/>
+                      <w:sz w:val="15"/>
+                      <w:szCs w:val="15"/>
+                    </w:rPr>
+                    <w:t xml:space="preserve">        </w:t>
+                  </w:r>
+                  <w:proofErr w:type="gramStart"/>
+                  <w:r>
+                    <w:rPr>
+                      <w:rStyle w:val="melo-codeblock-Base-theme-char"/>
+                      <w:sz w:val="15"/>
+                      <w:szCs w:val="15"/>
+                    </w:rPr>
+                    <w:t>super.onCreate</w:t>
+                  </w:r>
+                  <w:proofErr w:type="gramEnd"/>
+                  <w:r>
+                    <w:rPr>
+                      <w:rStyle w:val="melo-codeblock-Base-theme-char"/>
+                      <w:sz w:val="15"/>
+                      <w:szCs w:val="15"/>
+                    </w:rPr>
+                    <w:t>(savedInstanceState)</w:t>
+                  </w:r>
+                </w:p>
+                <w:p>
+                  <w:pPr>
+                    <w:pStyle w:val="melo-codeblock-Base-theme-para"/>
+                    <w:rPr>
+                      <w:sz w:val="15"/>
+                      <w:szCs w:val="15"/>
+                    </w:rPr>
+                  </w:pPr>
+                </w:p>
+                <w:p>
+                  <w:pPr>
+                    <w:pStyle w:val="melo-codeblock-Base-theme-para"/>
+                    <w:rPr>
+                      <w:sz w:val="15"/>
+                      <w:szCs w:val="15"/>
+                    </w:rPr>
+                  </w:pPr>
+                  <w:r>
+                    <w:rPr>
+                      <w:rStyle w:val="melo-codeblock-Base-theme-char"/>
+                      <w:sz w:val="15"/>
+                      <w:szCs w:val="15"/>
                     </w:rPr>
                     <w:t xml:space="preserve">        /****/</w:t>
                   </w:r>
@@ -338,58 +440,78 @@
                   <w:pPr>
                     <w:pStyle w:val="melo-codeblock-Base-theme-para"/>
                     <w:rPr>
-                      <w:sz w:val="13"/>
-                      <w:szCs w:val="13"/>
-                    </w:rPr>
-                  </w:pPr>
-                </w:p>
-                <w:p>
-                  <w:pPr>
-                    <w:pStyle w:val="melo-codeblock-Base-theme-para"/>
-                    <w:rPr>
-                      <w:sz w:val="13"/>
-                      <w:szCs w:val="13"/>
-                    </w:rPr>
-                  </w:pPr>
-                  <w:r>
-                    <w:rPr>
-                      <w:rStyle w:val="melo-codeblock-Base-theme-char"/>
-                      <w:sz w:val="13"/>
-                      <w:szCs w:val="13"/>
-                    </w:rPr>
-                    <w:t xml:space="preserve">        rc522Manager = RC522Manager(</w:t>
-                  </w:r>
-                </w:p>
-                <w:p>
-                  <w:pPr>
-                    <w:pStyle w:val="melo-codeblock-Base-theme-para"/>
-                    <w:rPr>
-                      <w:sz w:val="13"/>
-                      <w:szCs w:val="13"/>
-                    </w:rPr>
-                  </w:pPr>
-                  <w:r>
-                    <w:rPr>
-                      <w:rStyle w:val="melo-codeblock-Base-theme-char"/>
-                      <w:sz w:val="13"/>
-                      <w:szCs w:val="13"/>
-                    </w:rPr>
-                    <w:t xml:space="preserve">            RC522Config(</w:t>
-                  </w:r>
-                </w:p>
-                <w:p>
-                  <w:pPr>
-                    <w:pStyle w:val="melo-codeblock-Base-theme-para"/>
-                    <w:rPr>
-                      <w:sz w:val="13"/>
-                      <w:szCs w:val="13"/>
-                    </w:rPr>
-                  </w:pPr>
-                  <w:r>
-                    <w:rPr>
-                      <w:rStyle w:val="melo-codeblock-Base-theme-char"/>
-                      <w:sz w:val="13"/>
-                      <w:szCs w:val="13"/>
+                      <w:sz w:val="15"/>
+                      <w:szCs w:val="15"/>
+                    </w:rPr>
+                  </w:pPr>
+                </w:p>
+                <w:p>
+                  <w:pPr>
+                    <w:pStyle w:val="melo-codeblock-Base-theme-para"/>
+                    <w:rPr>
+                      <w:sz w:val="15"/>
+                      <w:szCs w:val="15"/>
+                    </w:rPr>
+                  </w:pPr>
+                  <w:r>
+                    <w:rPr>
+                      <w:rStyle w:val="melo-codeblock-Base-theme-char"/>
+                      <w:sz w:val="15"/>
+                      <w:szCs w:val="15"/>
+                    </w:rPr>
+                    <w:t xml:space="preserve">        rc522Manager = RC522</w:t>
+                  </w:r>
+                  <w:proofErr w:type="gramStart"/>
+                  <w:r>
+                    <w:rPr>
+                      <w:rStyle w:val="melo-codeblock-Base-theme-char"/>
+                      <w:sz w:val="15"/>
+                      <w:szCs w:val="15"/>
+                    </w:rPr>
+                    <w:t>Manager(</w:t>
+                  </w:r>
+                  <w:proofErr w:type="gramEnd"/>
+                </w:p>
+                <w:p>
+                  <w:pPr>
+                    <w:pStyle w:val="melo-codeblock-Base-theme-para"/>
+                    <w:rPr>
+                      <w:sz w:val="15"/>
+                      <w:szCs w:val="15"/>
+                    </w:rPr>
+                  </w:pPr>
+                  <w:r>
+                    <w:rPr>
+                      <w:rStyle w:val="melo-codeblock-Base-theme-char"/>
+                      <w:sz w:val="15"/>
+                      <w:szCs w:val="15"/>
+                    </w:rPr>
+                    <w:t xml:space="preserve">            RC522</w:t>
+                  </w:r>
+                  <w:proofErr w:type="gramStart"/>
+                  <w:r>
+                    <w:rPr>
+                      <w:rStyle w:val="melo-codeblock-Base-theme-char"/>
+                      <w:sz w:val="15"/>
+                      <w:szCs w:val="15"/>
+                    </w:rPr>
+                    <w:t>Config(</w:t>
+                  </w:r>
+                  <w:proofErr w:type="gramEnd"/>
+                </w:p>
+                <w:p>
+                  <w:pPr>
+                    <w:pStyle w:val="melo-codeblock-Base-theme-para"/>
+                    <w:rPr>
+                      <w:sz w:val="15"/>
+                      <w:szCs w:val="15"/>
+                    </w:rPr>
+                  </w:pPr>
+                  <w:r>
+                    <w:rPr>
+                      <w:rStyle w:val="melo-codeblock-Base-theme-char"/>
+                      <w:sz w:val="15"/>
+                      <w:szCs w:val="15"/>
                     </w:rPr>
                     <w:t xml:space="preserve">                portPath = "/dev/ttyS0"</w:t>
                   </w:r>
@@ -398,15 +520,15 @@
                   <w:pPr>
                     <w:pStyle w:val="melo-codeblock-Base-theme-para"/>
                     <w:rPr>
-                      <w:sz w:val="13"/>
-                      <w:szCs w:val="13"/>
-                    </w:rPr>
-                  </w:pPr>
-                  <w:r>
-                    <w:rPr>
-                      <w:rStyle w:val="melo-codeblock-Base-theme-char"/>
-                      <w:sz w:val="13"/>
-                      <w:szCs w:val="13"/>
+                      <w:sz w:val="15"/>
+                      <w:szCs w:val="15"/>
+                    </w:rPr>
+                  </w:pPr>
+                  <w:r>
+                    <w:rPr>
+                      <w:rStyle w:val="melo-codeblock-Base-theme-char"/>
+                      <w:sz w:val="15"/>
+                      <w:szCs w:val="15"/>
                     </w:rPr>
                     <w:t xml:space="preserve">            )</w:t>
                   </w:r>
@@ -415,39 +537,57 @@
                   <w:pPr>
                     <w:pStyle w:val="melo-codeblock-Base-theme-para"/>
                     <w:rPr>
-                      <w:sz w:val="13"/>
-                      <w:szCs w:val="13"/>
-                    </w:rPr>
-                  </w:pPr>
-                  <w:r>
-                    <w:rPr>
-                      <w:rStyle w:val="melo-codeblock-Base-theme-char"/>
-                      <w:sz w:val="13"/>
-                      <w:szCs w:val="13"/>
-                    </w:rPr>
-                    <w:t xml:space="preserve">        ).apply {</w:t>
-                  </w:r>
-                </w:p>
-                <w:p>
-                  <w:pPr>
-                    <w:pStyle w:val="melo-codeblock-Base-theme-para"/>
-                    <w:rPr>
-                      <w:sz w:val="13"/>
-                      <w:szCs w:val="13"/>
-                    </w:rPr>
-                  </w:pPr>
-                  <w:r>
-                    <w:rPr>
-                      <w:rStyle w:val="melo-codeblock-Base-theme-char"/>
-                      <w:sz w:val="13"/>
-                      <w:szCs w:val="13"/>
+                      <w:sz w:val="15"/>
+                      <w:szCs w:val="15"/>
+                    </w:rPr>
+                  </w:pPr>
+                  <w:r>
+                    <w:rPr>
+                      <w:rStyle w:val="melo-codeblock-Base-theme-char"/>
+                      <w:sz w:val="15"/>
+                      <w:szCs w:val="15"/>
                     </w:rPr>
                     <w:t xml:space="preserve">        </w:t>
                   </w:r>
-                  <w:r>
-                    <w:rPr>
-                      <w:sz w:val="13"/>
-                      <w:szCs w:val="13"/>
+                  <w:proofErr w:type="gramStart"/>
+                  <w:r>
+                    <w:rPr>
+                      <w:rStyle w:val="melo-codeblock-Base-theme-char"/>
+                      <w:sz w:val="15"/>
+                      <w:szCs w:val="15"/>
+                    </w:rPr>
+                    <w:t>).apply</w:t>
+                  </w:r>
+                  <w:proofErr w:type="gramEnd"/>
+                  <w:r>
+                    <w:rPr>
+                      <w:rStyle w:val="melo-codeblock-Base-theme-char"/>
+                      <w:sz w:val="15"/>
+                      <w:szCs w:val="15"/>
+                    </w:rPr>
+                    <w:t xml:space="preserve"> {</w:t>
+                  </w:r>
+                </w:p>
+                <w:p>
+                  <w:pPr>
+                    <w:pStyle w:val="melo-codeblock-Base-theme-para"/>
+                    <w:rPr>
+                      <w:sz w:val="15"/>
+                      <w:szCs w:val="15"/>
+                    </w:rPr>
+                  </w:pPr>
+                  <w:r>
+                    <w:rPr>
+                      <w:rStyle w:val="melo-codeblock-Base-theme-char"/>
+                      <w:sz w:val="15"/>
+                      <w:szCs w:val="15"/>
+                    </w:rPr>
+                    <w:t xml:space="preserve">        </w:t>
+                  </w:r>
+                  <w:r>
+                    <w:rPr>
+                      <w:sz w:val="15"/>
+                      <w:szCs w:val="15"/>
                     </w:rPr>
                     <w:t xml:space="preserve">    //仅读取，为flase时是写入模式</w:t>
                   </w:r>
@@ -456,15 +596,15 @@
                   <w:pPr>
                     <w:pStyle w:val="melo-codeblock-Base-theme-para"/>
                     <w:rPr>
-                      <w:sz w:val="13"/>
-                      <w:szCs w:val="13"/>
-                    </w:rPr>
-                  </w:pPr>
-                  <w:r>
-                    <w:rPr>
-                      <w:rStyle w:val="melo-codeblock-Base-theme-char"/>
-                      <w:sz w:val="13"/>
-                      <w:szCs w:val="13"/>
+                      <w:sz w:val="15"/>
+                      <w:szCs w:val="15"/>
+                    </w:rPr>
+                  </w:pPr>
+                  <w:r>
+                    <w:rPr>
+                      <w:rStyle w:val="melo-codeblock-Base-theme-char"/>
+                      <w:sz w:val="15"/>
+                      <w:szCs w:val="15"/>
                     </w:rPr>
                     <w:t xml:space="preserve">            readOnly = true</w:t>
                   </w:r>
@@ -473,15 +613,15 @@
                   <w:pPr>
                     <w:pStyle w:val="melo-codeblock-Base-theme-para"/>
                     <w:rPr>
-                      <w:sz w:val="13"/>
-                      <w:szCs w:val="13"/>
-                    </w:rPr>
-                  </w:pPr>
-                  <w:r>
-                    <w:rPr>
-                      <w:rStyle w:val="melo-codeblock-Base-theme-char"/>
-                      <w:sz w:val="13"/>
-                      <w:szCs w:val="13"/>
+                      <w:sz w:val="15"/>
+                      <w:szCs w:val="15"/>
+                    </w:rPr>
+                  </w:pPr>
+                  <w:r>
+                    <w:rPr>
+                      <w:rStyle w:val="melo-codeblock-Base-theme-char"/>
+                      <w:sz w:val="15"/>
+                      <w:szCs w:val="15"/>
                     </w:rPr>
                     <w:t xml:space="preserve">            registerCallback(nfcStateCallback)</w:t>
                   </w:r>
@@ -490,15 +630,15 @@
                   <w:pPr>
                     <w:pStyle w:val="melo-codeblock-Base-theme-para"/>
                     <w:rPr>
-                      <w:sz w:val="13"/>
-                      <w:szCs w:val="13"/>
-                    </w:rPr>
-                  </w:pPr>
-                  <w:r>
-                    <w:rPr>
-                      <w:rStyle w:val="melo-codeblock-Base-theme-char"/>
-                      <w:sz w:val="13"/>
-                      <w:szCs w:val="13"/>
+                      <w:sz w:val="15"/>
+                      <w:szCs w:val="15"/>
+                    </w:rPr>
+                  </w:pPr>
+                  <w:r>
+                    <w:rPr>
+                      <w:rStyle w:val="melo-codeblock-Base-theme-char"/>
+                      <w:sz w:val="15"/>
+                      <w:szCs w:val="15"/>
                     </w:rPr>
                     <w:t xml:space="preserve">        }</w:t>
                   </w:r>
@@ -507,15 +647,15 @@
                   <w:pPr>
                     <w:pStyle w:val="melo-codeblock-Base-theme-para"/>
                     <w:rPr>
-                      <w:sz w:val="13"/>
-                      <w:szCs w:val="13"/>
-                    </w:rPr>
-                  </w:pPr>
-                  <w:r>
-                    <w:rPr>
-                      <w:rStyle w:val="melo-codeblock-Base-theme-char"/>
-                      <w:sz w:val="13"/>
-                      <w:szCs w:val="13"/>
+                      <w:sz w:val="15"/>
+                      <w:szCs w:val="15"/>
+                    </w:rPr>
+                  </w:pPr>
+                  <w:r>
+                    <w:rPr>
+                      <w:rStyle w:val="melo-codeblock-Base-theme-char"/>
+                      <w:sz w:val="15"/>
+                      <w:szCs w:val="15"/>
                     </w:rPr>
                     <w:t xml:space="preserve">        </w:t>
                   </w:r>
@@ -524,15 +664,15 @@
                   <w:pPr>
                     <w:pStyle w:val="melo-codeblock-Base-theme-para"/>
                     <w:rPr>
-                      <w:sz w:val="13"/>
-                      <w:szCs w:val="13"/>
-                    </w:rPr>
-                  </w:pPr>
-                  <w:r>
-                    <w:rPr>
-                      <w:rStyle w:val="melo-codeblock-Base-theme-char"/>
-                      <w:sz w:val="13"/>
-                      <w:szCs w:val="13"/>
+                      <w:sz w:val="15"/>
+                      <w:szCs w:val="15"/>
+                    </w:rPr>
+                  </w:pPr>
+                  <w:r>
+                    <w:rPr>
+                      <w:rStyle w:val="melo-codeblock-Base-theme-char"/>
+                      <w:sz w:val="15"/>
+                      <w:szCs w:val="15"/>
                     </w:rPr>
                     <w:t xml:space="preserve">    }</w:t>
                   </w:r>
@@ -541,24 +681,24 @@
                   <w:pPr>
                     <w:pStyle w:val="melo-codeblock-Base-theme-para"/>
                     <w:rPr>
-                      <w:sz w:val="13"/>
-                      <w:szCs w:val="13"/>
-                    </w:rPr>
-                  </w:pPr>
-                </w:p>
-                <w:p>
-                  <w:pPr>
-                    <w:pStyle w:val="melo-codeblock-Base-theme-para"/>
-                    <w:rPr>
-                      <w:sz w:val="13"/>
-                      <w:szCs w:val="13"/>
-                    </w:rPr>
-                  </w:pPr>
-                  <w:r>
-                    <w:rPr>
-                      <w:rStyle w:val="melo-codeblock-Base-theme-char"/>
-                      <w:sz w:val="13"/>
-                      <w:szCs w:val="13"/>
+                      <w:sz w:val="15"/>
+                      <w:szCs w:val="15"/>
+                    </w:rPr>
+                  </w:pPr>
+                </w:p>
+                <w:p>
+                  <w:pPr>
+                    <w:pStyle w:val="melo-codeblock-Base-theme-para"/>
+                    <w:rPr>
+                      <w:sz w:val="15"/>
+                      <w:szCs w:val="15"/>
+                    </w:rPr>
+                  </w:pPr>
+                  <w:r>
+                    <w:rPr>
+                      <w:rStyle w:val="melo-codeblock-Base-theme-char"/>
+                      <w:sz w:val="15"/>
+                      <w:szCs w:val="15"/>
                     </w:rPr>
                     <w:t xml:space="preserve">    </w:t>
                   </w:r>
@@ -567,66 +707,120 @@
                   <w:pPr>
                     <w:pStyle w:val="melo-codeblock-Base-theme-para"/>
                     <w:rPr>
-                      <w:sz w:val="13"/>
-                      <w:szCs w:val="13"/>
-                    </w:rPr>
-                  </w:pPr>
-                  <w:r>
-                    <w:rPr>
-                      <w:rStyle w:val="melo-codeblock-Base-theme-char"/>
-                      <w:sz w:val="13"/>
-                      <w:szCs w:val="13"/>
-                    </w:rPr>
-                    <w:t xml:space="preserve">    override fun onDestroy() {</w:t>
-                  </w:r>
-                </w:p>
-                <w:p>
-                  <w:pPr>
-                    <w:pStyle w:val="melo-codeblock-Base-theme-para"/>
-                    <w:rPr>
-                      <w:sz w:val="13"/>
-                      <w:szCs w:val="13"/>
-                    </w:rPr>
-                  </w:pPr>
-                  <w:r>
-                    <w:rPr>
-                      <w:rStyle w:val="melo-codeblock-Base-theme-char"/>
-                      <w:sz w:val="13"/>
-                      <w:szCs w:val="13"/>
-                    </w:rPr>
-                    <w:t xml:space="preserve">        super.onDestroy()</w:t>
-                  </w:r>
-                </w:p>
-                <w:p>
-                  <w:pPr>
-                    <w:pStyle w:val="melo-codeblock-Base-theme-para"/>
-                    <w:rPr>
-                      <w:sz w:val="13"/>
-                      <w:szCs w:val="13"/>
-                    </w:rPr>
-                  </w:pPr>
-                  <w:r>
-                    <w:rPr>
-                      <w:rStyle w:val="melo-codeblock-Base-theme-char"/>
-                      <w:sz w:val="13"/>
-                      <w:szCs w:val="13"/>
-                    </w:rPr>
-                    <w:t xml:space="preserve">        rc522Manager?.unregisterCallback(nfcStateCallback)</w:t>
-                  </w:r>
-                </w:p>
-                <w:p>
-                  <w:pPr>
-                    <w:pStyle w:val="melo-codeblock-Base-theme-para"/>
-                    <w:rPr>
-                      <w:sz w:val="13"/>
-                      <w:szCs w:val="13"/>
-                    </w:rPr>
-                  </w:pPr>
-                  <w:r>
-                    <w:rPr>
-                      <w:rStyle w:val="melo-codeblock-Base-theme-char"/>
-                      <w:sz w:val="13"/>
-                      <w:szCs w:val="13"/>
+                      <w:sz w:val="15"/>
+                      <w:szCs w:val="15"/>
+                    </w:rPr>
+                  </w:pPr>
+                  <w:r>
+                    <w:rPr>
+                      <w:rStyle w:val="melo-codeblock-Base-theme-char"/>
+                      <w:sz w:val="15"/>
+                      <w:szCs w:val="15"/>
+                    </w:rPr>
+                    <w:t xml:space="preserve">    override fun </w:t>
+                  </w:r>
+                  <w:proofErr w:type="gramStart"/>
+                  <w:r>
+                    <w:rPr>
+                      <w:rStyle w:val="melo-codeblock-Base-theme-char"/>
+                      <w:sz w:val="15"/>
+                      <w:szCs w:val="15"/>
+                    </w:rPr>
+                    <w:t>onDestroy(</w:t>
+                  </w:r>
+                  <w:proofErr w:type="gramEnd"/>
+                  <w:r>
+                    <w:rPr>
+                      <w:rStyle w:val="melo-codeblock-Base-theme-char"/>
+                      <w:sz w:val="15"/>
+                      <w:szCs w:val="15"/>
+                    </w:rPr>
+                    <w:t>) {</w:t>
+                  </w:r>
+                </w:p>
+                <w:p>
+                  <w:pPr>
+                    <w:pStyle w:val="melo-codeblock-Base-theme-para"/>
+                    <w:rPr>
+                      <w:sz w:val="15"/>
+                      <w:szCs w:val="15"/>
+                    </w:rPr>
+                  </w:pPr>
+                  <w:r>
+                    <w:rPr>
+                      <w:rStyle w:val="melo-codeblock-Base-theme-char"/>
+                      <w:sz w:val="15"/>
+                      <w:szCs w:val="15"/>
+                    </w:rPr>
+                    <w:t xml:space="preserve">        </w:t>
+                  </w:r>
+                  <w:proofErr w:type="gramStart"/>
+                  <w:r>
+                    <w:rPr>
+                      <w:rStyle w:val="melo-codeblock-Base-theme-char"/>
+                      <w:sz w:val="15"/>
+                      <w:szCs w:val="15"/>
+                    </w:rPr>
+                    <w:t>super.onDestroy</w:t>
+                  </w:r>
+                  <w:proofErr w:type="gramEnd"/>
+                  <w:r>
+                    <w:rPr>
+                      <w:rStyle w:val="melo-codeblock-Base-theme-char"/>
+                      <w:sz w:val="15"/>
+                      <w:szCs w:val="15"/>
+                    </w:rPr>
+                    <w:t>()</w:t>
+                  </w:r>
+                </w:p>
+                <w:p>
+                  <w:pPr>
+                    <w:pStyle w:val="melo-codeblock-Base-theme-para"/>
+                    <w:rPr>
+                      <w:sz w:val="15"/>
+                      <w:szCs w:val="15"/>
+                    </w:rPr>
+                  </w:pPr>
+                  <w:r>
+                    <w:rPr>
+                      <w:rStyle w:val="melo-codeblock-Base-theme-char"/>
+                      <w:sz w:val="15"/>
+                      <w:szCs w:val="15"/>
+                    </w:rPr>
+                    <w:t xml:space="preserve">        rc522</w:t>
+                  </w:r>
+                  <w:proofErr w:type="gramStart"/>
+                  <w:r>
+                    <w:rPr>
+                      <w:rStyle w:val="melo-codeblock-Base-theme-char"/>
+                      <w:sz w:val="15"/>
+                      <w:szCs w:val="15"/>
+                    </w:rPr>
+                    <w:t>Manager?.</w:t>
+                  </w:r>
+                  <w:proofErr w:type="gramEnd"/>
+                  <w:r>
+                    <w:rPr>
+                      <w:rStyle w:val="melo-codeblock-Base-theme-char"/>
+                      <w:sz w:val="15"/>
+                      <w:szCs w:val="15"/>
+                    </w:rPr>
+                    <w:t>unregisterCallback(nfcStateCallback)</w:t>
+                  </w:r>
+                </w:p>
+                <w:p>
+                  <w:pPr>
+                    <w:pStyle w:val="melo-codeblock-Base-theme-para"/>
+                    <w:rPr>
+                      <w:sz w:val="15"/>
+                      <w:szCs w:val="15"/>
+                    </w:rPr>
+                  </w:pPr>
+                  <w:r>
+                    <w:rPr>
+                      <w:rStyle w:val="melo-codeblock-Base-theme-char"/>
+                      <w:sz w:val="15"/>
+                      <w:szCs w:val="15"/>
                     </w:rPr>
                     <w:t xml:space="preserve">    }</w:t>
                   </w:r>
@@ -635,24 +829,24 @@
                   <w:pPr>
                     <w:pStyle w:val="melo-codeblock-Base-theme-para"/>
                     <w:rPr>
-                      <w:sz w:val="13"/>
-                      <w:szCs w:val="13"/>
-                    </w:rPr>
-                  </w:pPr>
-                </w:p>
-                <w:p>
-                  <w:pPr>
-                    <w:pStyle w:val="melo-codeblock-Base-theme-para"/>
-                    <w:rPr>
-                      <w:sz w:val="13"/>
-                      <w:szCs w:val="13"/>
-                    </w:rPr>
-                  </w:pPr>
-                  <w:r>
-                    <w:rPr>
-                      <w:rStyle w:val="melo-codeblock-Base-theme-char"/>
-                      <w:sz w:val="13"/>
-                      <w:szCs w:val="13"/>
+                      <w:sz w:val="15"/>
+                      <w:szCs w:val="15"/>
+                    </w:rPr>
+                  </w:pPr>
+                </w:p>
+                <w:p>
+                  <w:pPr>
+                    <w:pStyle w:val="melo-codeblock-Base-theme-para"/>
+                    <w:rPr>
+                      <w:sz w:val="15"/>
+                      <w:szCs w:val="15"/>
+                    </w:rPr>
+                  </w:pPr>
+                  <w:r>
+                    <w:rPr>
+                      <w:rStyle w:val="melo-codeblock-Base-theme-char"/>
+                      <w:sz w:val="15"/>
+                      <w:szCs w:val="15"/>
                     </w:rPr>
                     <w:t xml:space="preserve">    /**</w:t>
                   </w:r>
@@ -661,15 +855,15 @@
                   <w:pPr>
                     <w:pStyle w:val="melo-codeblock-Base-theme-para"/>
                     <w:rPr>
-                      <w:sz w:val="13"/>
-                      <w:szCs w:val="13"/>
-                    </w:rPr>
-                  </w:pPr>
-                  <w:r>
-                    <w:rPr>
-                      <w:rStyle w:val="melo-codeblock-Base-theme-char"/>
-                      <w:sz w:val="13"/>
-                      <w:szCs w:val="13"/>
+                      <w:sz w:val="15"/>
+                      <w:szCs w:val="15"/>
+                    </w:rPr>
+                  </w:pPr>
+                  <w:r>
+                    <w:rPr>
+                      <w:rStyle w:val="melo-codeblock-Base-theme-char"/>
+                      <w:sz w:val="15"/>
+                      <w:szCs w:val="15"/>
                     </w:rPr>
                     <w:t xml:space="preserve">     * NFC状态回调</w:t>
                   </w:r>
@@ -678,15 +872,15 @@
                   <w:pPr>
                     <w:pStyle w:val="melo-codeblock-Base-theme-para"/>
                     <w:rPr>
-                      <w:sz w:val="13"/>
-                      <w:szCs w:val="13"/>
-                    </w:rPr>
-                  </w:pPr>
-                  <w:r>
-                    <w:rPr>
-                      <w:rStyle w:val="melo-codeblock-Base-theme-char"/>
-                      <w:sz w:val="13"/>
-                      <w:szCs w:val="13"/>
+                      <w:sz w:val="15"/>
+                      <w:szCs w:val="15"/>
+                    </w:rPr>
+                  </w:pPr>
+                  <w:r>
+                    <w:rPr>
+                      <w:rStyle w:val="melo-codeblock-Base-theme-char"/>
+                      <w:sz w:val="15"/>
+                      <w:szCs w:val="15"/>
                     </w:rPr>
                     <w:t xml:space="preserve">     */</w:t>
                   </w:r>
@@ -695,58 +889,94 @@
                   <w:pPr>
                     <w:pStyle w:val="melo-codeblock-Base-theme-para"/>
                     <w:rPr>
-                      <w:sz w:val="13"/>
-                      <w:szCs w:val="13"/>
-                    </w:rPr>
-                  </w:pPr>
-                  <w:r>
-                    <w:rPr>
-                      <w:rStyle w:val="melo-codeblock-Base-theme-char"/>
-                      <w:sz w:val="13"/>
-                      <w:szCs w:val="13"/>
-                    </w:rPr>
-                    <w:t xml:space="preserve">    private inner class NfcStateCallback : RC522Manager.Callback {</w:t>
-                  </w:r>
-                </w:p>
-                <w:p>
-                  <w:pPr>
-                    <w:pStyle w:val="melo-codeblock-Base-theme-para"/>
-                    <w:rPr>
-                      <w:sz w:val="13"/>
-                      <w:szCs w:val="13"/>
-                    </w:rPr>
-                  </w:pPr>
-                </w:p>
-                <w:p>
-                  <w:pPr>
-                    <w:pStyle w:val="melo-codeblock-Base-theme-para"/>
-                    <w:rPr>
-                      <w:sz w:val="13"/>
-                      <w:szCs w:val="13"/>
-                    </w:rPr>
-                  </w:pPr>
-                  <w:r>
-                    <w:rPr>
-                      <w:rStyle w:val="melo-codeblock-Base-theme-char"/>
-                      <w:sz w:val="13"/>
-                      <w:szCs w:val="13"/>
-                    </w:rPr>
-                    <w:t xml:space="preserve">        override fun onCardSelect(tag: String) {</w:t>
-                  </w:r>
-                </w:p>
-                <w:p>
-                  <w:pPr>
-                    <w:pStyle w:val="melo-codeblock-Base-theme-para"/>
-                    <w:rPr>
-                      <w:sz w:val="13"/>
-                      <w:szCs w:val="13"/>
-                    </w:rPr>
-                  </w:pPr>
-                  <w:r>
-                    <w:rPr>
-                      <w:rStyle w:val="melo-codeblock-Base-theme-char"/>
-                      <w:sz w:val="13"/>
-                      <w:szCs w:val="13"/>
+                      <w:sz w:val="15"/>
+                      <w:szCs w:val="15"/>
+                    </w:rPr>
+                  </w:pPr>
+                  <w:r>
+                    <w:rPr>
+                      <w:rStyle w:val="melo-codeblock-Base-theme-char"/>
+                      <w:sz w:val="15"/>
+                      <w:szCs w:val="15"/>
+                    </w:rPr>
+                    <w:t xml:space="preserve">    private inner class </w:t>
+                  </w:r>
+                  <w:proofErr w:type="gramStart"/>
+                  <w:r>
+                    <w:rPr>
+                      <w:rStyle w:val="melo-codeblock-Base-theme-char"/>
+                      <w:sz w:val="15"/>
+                      <w:szCs w:val="15"/>
+                    </w:rPr>
+                    <w:t>NfcStateCallback :</w:t>
+                  </w:r>
+                  <w:proofErr w:type="gramEnd"/>
+                  <w:r>
+                    <w:rPr>
+                      <w:rStyle w:val="melo-codeblock-Base-theme-char"/>
+                      <w:sz w:val="15"/>
+                      <w:szCs w:val="15"/>
+                    </w:rPr>
+                    <w:t xml:space="preserve"> RC522Manager.Callback {</w:t>
+                  </w:r>
+                </w:p>
+                <w:p>
+                  <w:pPr>
+                    <w:pStyle w:val="melo-codeblock-Base-theme-para"/>
+                    <w:rPr>
+                      <w:sz w:val="15"/>
+                      <w:szCs w:val="15"/>
+                    </w:rPr>
+                  </w:pPr>
+                </w:p>
+                <w:p>
+                  <w:pPr>
+                    <w:pStyle w:val="melo-codeblock-Base-theme-para"/>
+                    <w:rPr>
+                      <w:sz w:val="15"/>
+                      <w:szCs w:val="15"/>
+                    </w:rPr>
+                  </w:pPr>
+                  <w:r>
+                    <w:rPr>
+                      <w:rStyle w:val="melo-codeblock-Base-theme-char"/>
+                      <w:sz w:val="15"/>
+                      <w:szCs w:val="15"/>
+                    </w:rPr>
+                    <w:t xml:space="preserve">        override fun </w:t>
+                  </w:r>
+                  <w:proofErr w:type="gramStart"/>
+                  <w:r>
+                    <w:rPr>
+                      <w:rStyle w:val="melo-codeblock-Base-theme-char"/>
+                      <w:sz w:val="15"/>
+                      <w:szCs w:val="15"/>
+                    </w:rPr>
+                    <w:t>onCardSelect(</w:t>
+                  </w:r>
+                  <w:proofErr w:type="gramEnd"/>
+                  <w:r>
+                    <w:rPr>
+                      <w:rStyle w:val="melo-codeblock-Base-theme-char"/>
+                      <w:sz w:val="15"/>
+                      <w:szCs w:val="15"/>
+                    </w:rPr>
+                    <w:t>tag: String) {</w:t>
+                  </w:r>
+                </w:p>
+                <w:p>
+                  <w:pPr>
+                    <w:pStyle w:val="melo-codeblock-Base-theme-para"/>
+                    <w:rPr>
+                      <w:sz w:val="15"/>
+                      <w:szCs w:val="15"/>
+                    </w:rPr>
+                  </w:pPr>
+                  <w:r>
+                    <w:rPr>
+                      <w:rStyle w:val="melo-codeblock-Base-theme-char"/>
+                      <w:sz w:val="15"/>
+                      <w:szCs w:val="15"/>
                     </w:rPr>
                     <w:t xml:space="preserve">            Log.d(TAG, "onCardSelect: " + tag)</w:t>
                   </w:r>
@@ -755,15 +985,15 @@
                   <w:pPr>
                     <w:pStyle w:val="melo-codeblock-Base-theme-para"/>
                     <w:rPr>
-                      <w:sz w:val="13"/>
-                      <w:szCs w:val="13"/>
-                    </w:rPr>
-                  </w:pPr>
-                  <w:r>
-                    <w:rPr>
-                      <w:rStyle w:val="melo-codeblock-Base-theme-char"/>
-                      <w:sz w:val="13"/>
-                      <w:szCs w:val="13"/>
+                      <w:sz w:val="15"/>
+                      <w:szCs w:val="15"/>
+                    </w:rPr>
+                  </w:pPr>
+                  <w:r>
+                    <w:rPr>
+                      <w:rStyle w:val="melo-codeblock-Base-theme-char"/>
+                      <w:sz w:val="15"/>
+                      <w:szCs w:val="15"/>
                     </w:rPr>
                     <w:t xml:space="preserve">        }</w:t>
                   </w:r>
@@ -772,58 +1002,94 @@
                   <w:pPr>
                     <w:pStyle w:val="melo-codeblock-Base-theme-para"/>
                     <w:rPr>
-                      <w:sz w:val="13"/>
-                      <w:szCs w:val="13"/>
-                    </w:rPr>
-                  </w:pPr>
-                </w:p>
-                <w:p>
-                  <w:pPr>
-                    <w:pStyle w:val="melo-codeblock-Base-theme-para"/>
-                    <w:rPr>
-                      <w:sz w:val="13"/>
-                      <w:szCs w:val="13"/>
-                    </w:rPr>
-                  </w:pPr>
-                  <w:r>
-                    <w:rPr>
-                      <w:rStyle w:val="melo-codeblock-Base-theme-char"/>
-                      <w:sz w:val="13"/>
-                      <w:szCs w:val="13"/>
-                    </w:rPr>
-                    <w:t xml:space="preserve">        override fun onCardRead(buffer: ByteArray) {</w:t>
-                  </w:r>
-                </w:p>
-                <w:p>
-                  <w:pPr>
-                    <w:pStyle w:val="melo-codeblock-Base-theme-para"/>
-                    <w:rPr>
-                      <w:sz w:val="13"/>
-                      <w:szCs w:val="13"/>
-                    </w:rPr>
-                  </w:pPr>
-                  <w:r>
-                    <w:rPr>
-                      <w:rStyle w:val="melo-codeblock-Base-theme-char"/>
-                      <w:sz w:val="13"/>
-                      <w:szCs w:val="13"/>
-                    </w:rPr>
-                    <w:t xml:space="preserve">            val data = buffer.bytesToHexString()</w:t>
-                  </w:r>
-                </w:p>
-                <w:p>
-                  <w:pPr>
-                    <w:pStyle w:val="melo-codeblock-Base-theme-para"/>
-                    <w:rPr>
-                      <w:sz w:val="13"/>
-                      <w:szCs w:val="13"/>
-                    </w:rPr>
-                  </w:pPr>
-                  <w:r>
-                    <w:rPr>
-                      <w:rStyle w:val="melo-codeblock-Base-theme-char"/>
-                      <w:sz w:val="13"/>
-                      <w:szCs w:val="13"/>
+                      <w:sz w:val="15"/>
+                      <w:szCs w:val="15"/>
+                    </w:rPr>
+                  </w:pPr>
+                </w:p>
+                <w:p>
+                  <w:pPr>
+                    <w:pStyle w:val="melo-codeblock-Base-theme-para"/>
+                    <w:rPr>
+                      <w:sz w:val="15"/>
+                      <w:szCs w:val="15"/>
+                    </w:rPr>
+                  </w:pPr>
+                  <w:r>
+                    <w:rPr>
+                      <w:rStyle w:val="melo-codeblock-Base-theme-char"/>
+                      <w:sz w:val="15"/>
+                      <w:szCs w:val="15"/>
+                    </w:rPr>
+                    <w:t xml:space="preserve">        override fun </w:t>
+                  </w:r>
+                  <w:proofErr w:type="gramStart"/>
+                  <w:r>
+                    <w:rPr>
+                      <w:rStyle w:val="melo-codeblock-Base-theme-char"/>
+                      <w:sz w:val="15"/>
+                      <w:szCs w:val="15"/>
+                    </w:rPr>
+                    <w:t>onCardRead(</w:t>
+                  </w:r>
+                  <w:proofErr w:type="gramEnd"/>
+                  <w:r>
+                    <w:rPr>
+                      <w:rStyle w:val="melo-codeblock-Base-theme-char"/>
+                      <w:sz w:val="15"/>
+                      <w:szCs w:val="15"/>
+                    </w:rPr>
+                    <w:t>buffer: ByteArray) {</w:t>
+                  </w:r>
+                </w:p>
+                <w:p>
+                  <w:pPr>
+                    <w:pStyle w:val="melo-codeblock-Base-theme-para"/>
+                    <w:rPr>
+                      <w:sz w:val="15"/>
+                      <w:szCs w:val="15"/>
+                    </w:rPr>
+                  </w:pPr>
+                  <w:r>
+                    <w:rPr>
+                      <w:rStyle w:val="melo-codeblock-Base-theme-char"/>
+                      <w:sz w:val="15"/>
+                      <w:szCs w:val="15"/>
+                    </w:rPr>
+                    <w:t xml:space="preserve">            val data = </w:t>
+                  </w:r>
+                  <w:proofErr w:type="gramStart"/>
+                  <w:r>
+                    <w:rPr>
+                      <w:rStyle w:val="melo-codeblock-Base-theme-char"/>
+                      <w:sz w:val="15"/>
+                      <w:szCs w:val="15"/>
+                    </w:rPr>
+                    <w:t>buffer.bytesToHexString</w:t>
+                  </w:r>
+                  <w:proofErr w:type="gramEnd"/>
+                  <w:r>
+                    <w:rPr>
+                      <w:rStyle w:val="melo-codeblock-Base-theme-char"/>
+                      <w:sz w:val="15"/>
+                      <w:szCs w:val="15"/>
+                    </w:rPr>
+                    <w:t>()</w:t>
+                  </w:r>
+                </w:p>
+                <w:p>
+                  <w:pPr>
+                    <w:pStyle w:val="melo-codeblock-Base-theme-para"/>
+                    <w:rPr>
+                      <w:sz w:val="15"/>
+                      <w:szCs w:val="15"/>
+                    </w:rPr>
+                  </w:pPr>
+                  <w:r>
+                    <w:rPr>
+                      <w:rStyle w:val="melo-codeblock-Base-theme-char"/>
+                      <w:sz w:val="15"/>
+                      <w:szCs w:val="15"/>
                     </w:rPr>
                     <w:t xml:space="preserve">            Log.d(TAG, "onCardRead: " + data)</w:t>
                   </w:r>
@@ -832,15 +1098,15 @@
                   <w:pPr>
                     <w:pStyle w:val="melo-codeblock-Base-theme-para"/>
                     <w:rPr>
-                      <w:sz w:val="13"/>
-                      <w:szCs w:val="13"/>
-                    </w:rPr>
-                  </w:pPr>
-                  <w:r>
-                    <w:rPr>
-                      <w:rStyle w:val="melo-codeblock-Base-theme-char"/>
-                      <w:sz w:val="13"/>
-                      <w:szCs w:val="13"/>
+                      <w:sz w:val="15"/>
+                      <w:szCs w:val="15"/>
+                    </w:rPr>
+                  </w:pPr>
+                  <w:r>
+                    <w:rPr>
+                      <w:rStyle w:val="melo-codeblock-Base-theme-char"/>
+                      <w:sz w:val="15"/>
+                      <w:szCs w:val="15"/>
                     </w:rPr>
                     <w:t xml:space="preserve">        }</w:t>
                   </w:r>
@@ -849,41 +1115,59 @@
                   <w:pPr>
                     <w:pStyle w:val="melo-codeblock-Base-theme-para"/>
                     <w:rPr>
-                      <w:sz w:val="13"/>
-                      <w:szCs w:val="13"/>
-                    </w:rPr>
-                  </w:pPr>
-                </w:p>
-                <w:p>
-                  <w:pPr>
-                    <w:pStyle w:val="melo-codeblock-Base-theme-para"/>
-                    <w:rPr>
-                      <w:sz w:val="13"/>
-                      <w:szCs w:val="13"/>
-                    </w:rPr>
-                  </w:pPr>
-                  <w:r>
-                    <w:rPr>
-                      <w:rStyle w:val="melo-codeblock-Base-theme-char"/>
-                      <w:sz w:val="13"/>
-                      <w:szCs w:val="13"/>
-                    </w:rPr>
-                    <w:t xml:space="preserve">        override fun onCardWrite(data: ByteArray) {</w:t>
-                  </w:r>
-                </w:p>
-                <w:p>
-                  <w:pPr>
-                    <w:pStyle w:val="melo-codeblock-Base-theme-para"/>
-                    <w:rPr>
-                      <w:sz w:val="13"/>
-                      <w:szCs w:val="13"/>
-                    </w:rPr>
-                  </w:pPr>
-                  <w:r>
-                    <w:rPr>
-                      <w:rStyle w:val="melo-codeblock-Base-theme-char"/>
-                      <w:sz w:val="13"/>
-                      <w:szCs w:val="13"/>
+                      <w:sz w:val="15"/>
+                      <w:szCs w:val="15"/>
+                    </w:rPr>
+                  </w:pPr>
+                </w:p>
+                <w:p>
+                  <w:pPr>
+                    <w:pStyle w:val="melo-codeblock-Base-theme-para"/>
+                    <w:rPr>
+                      <w:sz w:val="15"/>
+                      <w:szCs w:val="15"/>
+                    </w:rPr>
+                  </w:pPr>
+                  <w:r>
+                    <w:rPr>
+                      <w:rStyle w:val="melo-codeblock-Base-theme-char"/>
+                      <w:sz w:val="15"/>
+                      <w:szCs w:val="15"/>
+                    </w:rPr>
+                    <w:t xml:space="preserve">        override fun </w:t>
+                  </w:r>
+                  <w:proofErr w:type="gramStart"/>
+                  <w:r>
+                    <w:rPr>
+                      <w:rStyle w:val="melo-codeblock-Base-theme-char"/>
+                      <w:sz w:val="15"/>
+                      <w:szCs w:val="15"/>
+                    </w:rPr>
+                    <w:t>onCardWrite(</w:t>
+                  </w:r>
+                  <w:proofErr w:type="gramEnd"/>
+                  <w:r>
+                    <w:rPr>
+                      <w:rStyle w:val="melo-codeblock-Base-theme-char"/>
+                      <w:sz w:val="15"/>
+                      <w:szCs w:val="15"/>
+                    </w:rPr>
+                    <w:t>data: ByteArray) {</w:t>
+                  </w:r>
+                </w:p>
+                <w:p>
+                  <w:pPr>
+                    <w:pStyle w:val="melo-codeblock-Base-theme-para"/>
+                    <w:rPr>
+                      <w:sz w:val="15"/>
+                      <w:szCs w:val="15"/>
+                    </w:rPr>
+                  </w:pPr>
+                  <w:r>
+                    <w:rPr>
+                      <w:rStyle w:val="melo-codeblock-Base-theme-char"/>
+                      <w:sz w:val="15"/>
+                      <w:szCs w:val="15"/>
                     </w:rPr>
                     <w:t xml:space="preserve">            Log.d(TAG, "onCardWrite: " + data)</w:t>
                   </w:r>
@@ -892,15 +1176,15 @@
                   <w:pPr>
                     <w:pStyle w:val="melo-codeblock-Base-theme-para"/>
                     <w:rPr>
-                      <w:sz w:val="13"/>
-                      <w:szCs w:val="13"/>
-                    </w:rPr>
-                  </w:pPr>
-                  <w:r>
-                    <w:rPr>
-                      <w:rStyle w:val="melo-codeblock-Base-theme-char"/>
-                      <w:sz w:val="13"/>
-                      <w:szCs w:val="13"/>
+                      <w:sz w:val="15"/>
+                      <w:szCs w:val="15"/>
+                    </w:rPr>
+                  </w:pPr>
+                  <w:r>
+                    <w:rPr>
+                      <w:rStyle w:val="melo-codeblock-Base-theme-char"/>
+                      <w:sz w:val="15"/>
+                      <w:szCs w:val="15"/>
                     </w:rPr>
                     <w:t xml:space="preserve">        }</w:t>
                   </w:r>
@@ -909,41 +1193,59 @@
                   <w:pPr>
                     <w:pStyle w:val="melo-codeblock-Base-theme-para"/>
                     <w:rPr>
-                      <w:sz w:val="13"/>
-                      <w:szCs w:val="13"/>
-                    </w:rPr>
-                  </w:pPr>
-                </w:p>
-                <w:p>
-                  <w:pPr>
-                    <w:pStyle w:val="melo-codeblock-Base-theme-para"/>
-                    <w:rPr>
-                      <w:sz w:val="13"/>
-                      <w:szCs w:val="13"/>
-                    </w:rPr>
-                  </w:pPr>
-                  <w:r>
-                    <w:rPr>
-                      <w:rStyle w:val="melo-codeblock-Base-theme-char"/>
-                      <w:sz w:val="13"/>
-                      <w:szCs w:val="13"/>
-                    </w:rPr>
-                    <w:t xml:space="preserve">        override fun onCardError(reason: Int) {</w:t>
-                  </w:r>
-                </w:p>
-                <w:p>
-                  <w:pPr>
-                    <w:pStyle w:val="melo-codeblock-Base-theme-para"/>
-                    <w:rPr>
-                      <w:sz w:val="13"/>
-                      <w:szCs w:val="13"/>
-                    </w:rPr>
-                  </w:pPr>
-                  <w:r>
-                    <w:rPr>
-                      <w:rStyle w:val="melo-codeblock-Base-theme-char"/>
-                      <w:sz w:val="13"/>
-                      <w:szCs w:val="13"/>
+                      <w:sz w:val="15"/>
+                      <w:szCs w:val="15"/>
+                    </w:rPr>
+                  </w:pPr>
+                </w:p>
+                <w:p>
+                  <w:pPr>
+                    <w:pStyle w:val="melo-codeblock-Base-theme-para"/>
+                    <w:rPr>
+                      <w:sz w:val="15"/>
+                      <w:szCs w:val="15"/>
+                    </w:rPr>
+                  </w:pPr>
+                  <w:r>
+                    <w:rPr>
+                      <w:rStyle w:val="melo-codeblock-Base-theme-char"/>
+                      <w:sz w:val="15"/>
+                      <w:szCs w:val="15"/>
+                    </w:rPr>
+                    <w:t xml:space="preserve">        override fun </w:t>
+                  </w:r>
+                  <w:proofErr w:type="gramStart"/>
+                  <w:r>
+                    <w:rPr>
+                      <w:rStyle w:val="melo-codeblock-Base-theme-char"/>
+                      <w:sz w:val="15"/>
+                      <w:szCs w:val="15"/>
+                    </w:rPr>
+                    <w:t>onCardError(</w:t>
+                  </w:r>
+                  <w:proofErr w:type="gramEnd"/>
+                  <w:r>
+                    <w:rPr>
+                      <w:rStyle w:val="melo-codeblock-Base-theme-char"/>
+                      <w:sz w:val="15"/>
+                      <w:szCs w:val="15"/>
+                    </w:rPr>
+                    <w:t>reason: Int) {</w:t>
+                  </w:r>
+                </w:p>
+                <w:p>
+                  <w:pPr>
+                    <w:pStyle w:val="melo-codeblock-Base-theme-para"/>
+                    <w:rPr>
+                      <w:sz w:val="15"/>
+                      <w:szCs w:val="15"/>
+                    </w:rPr>
+                  </w:pPr>
+                  <w:r>
+                    <w:rPr>
+                      <w:rStyle w:val="melo-codeblock-Base-theme-char"/>
+                      <w:sz w:val="15"/>
+                      <w:szCs w:val="15"/>
                     </w:rPr>
                     <w:t xml:space="preserve">            Log.d(TAG, "onCardError: " + reason)</w:t>
                   </w:r>
@@ -952,15 +1254,15 @@
                   <w:pPr>
                     <w:pStyle w:val="melo-codeblock-Base-theme-para"/>
                     <w:rPr>
-                      <w:sz w:val="13"/>
-                      <w:szCs w:val="13"/>
-                    </w:rPr>
-                  </w:pPr>
-                  <w:r>
-                    <w:rPr>
-                      <w:rStyle w:val="melo-codeblock-Base-theme-char"/>
-                      <w:sz w:val="13"/>
-                      <w:szCs w:val="13"/>
+                      <w:sz w:val="15"/>
+                      <w:szCs w:val="15"/>
+                    </w:rPr>
+                  </w:pPr>
+                  <w:r>
+                    <w:rPr>
+                      <w:rStyle w:val="melo-codeblock-Base-theme-char"/>
+                      <w:sz w:val="15"/>
+                      <w:szCs w:val="15"/>
                     </w:rPr>
                     <w:t xml:space="preserve">        }</w:t>
                   </w:r>
@@ -969,15 +1271,15 @@
                   <w:pPr>
                     <w:pStyle w:val="melo-codeblock-Base-theme-para"/>
                     <w:rPr>
-                      <w:sz w:val="13"/>
-                      <w:szCs w:val="13"/>
-                    </w:rPr>
-                  </w:pPr>
-                  <w:r>
-                    <w:rPr>
-                      <w:rStyle w:val="melo-codeblock-Base-theme-char"/>
-                      <w:sz w:val="13"/>
-                      <w:szCs w:val="13"/>
+                      <w:sz w:val="15"/>
+                      <w:szCs w:val="15"/>
+                    </w:rPr>
+                  </w:pPr>
+                  <w:r>
+                    <w:rPr>
+                      <w:rStyle w:val="melo-codeblock-Base-theme-char"/>
+                      <w:sz w:val="15"/>
+                      <w:szCs w:val="15"/>
                     </w:rPr>
                     <w:t xml:space="preserve">    }</w:t>
                   </w:r>
@@ -986,33 +1288,33 @@
                   <w:pPr>
                     <w:pStyle w:val="melo-codeblock-Base-theme-para"/>
                     <w:rPr>
-                      <w:sz w:val="13"/>
-                      <w:szCs w:val="13"/>
-                    </w:rPr>
-                  </w:pPr>
-                </w:p>
-                <w:p>
-                  <w:pPr>
-                    <w:pStyle w:val="melo-codeblock-Base-theme-para"/>
-                    <w:rPr>
-                      <w:sz w:val="13"/>
-                      <w:szCs w:val="13"/>
-                    </w:rPr>
-                  </w:pPr>
-                </w:p>
-                <w:p>
-                  <w:pPr>
-                    <w:pStyle w:val="melo-codeblock-Base-theme-para"/>
-                    <w:rPr>
-                      <w:sz w:val="13"/>
-                      <w:szCs w:val="13"/>
-                    </w:rPr>
-                  </w:pPr>
-                  <w:r>
-                    <w:rPr>
-                      <w:rStyle w:val="melo-codeblock-Base-theme-char"/>
-                      <w:sz w:val="13"/>
-                      <w:szCs w:val="13"/>
+                      <w:sz w:val="15"/>
+                      <w:szCs w:val="15"/>
+                    </w:rPr>
+                  </w:pPr>
+                </w:p>
+                <w:p>
+                  <w:pPr>
+                    <w:pStyle w:val="melo-codeblock-Base-theme-para"/>
+                    <w:rPr>
+                      <w:sz w:val="15"/>
+                      <w:szCs w:val="15"/>
+                    </w:rPr>
+                  </w:pPr>
+                </w:p>
+                <w:p>
+                  <w:pPr>
+                    <w:pStyle w:val="melo-codeblock-Base-theme-para"/>
+                    <w:rPr>
+                      <w:sz w:val="15"/>
+                      <w:szCs w:val="15"/>
+                    </w:rPr>
+                  </w:pPr>
+                  <w:r>
+                    <w:rPr>
+                      <w:rStyle w:val="melo-codeblock-Base-theme-char"/>
+                      <w:sz w:val="15"/>
+                      <w:szCs w:val="15"/>
                     </w:rPr>
                     <w:t xml:space="preserve">    companion object {</w:t>
                   </w:r>
@@ -1021,15 +1323,15 @@
                   <w:pPr>
                     <w:pStyle w:val="melo-codeblock-Base-theme-para"/>
                     <w:rPr>
-                      <w:sz w:val="13"/>
-                      <w:szCs w:val="13"/>
-                    </w:rPr>
-                  </w:pPr>
-                  <w:r>
-                    <w:rPr>
-                      <w:rStyle w:val="melo-codeblock-Base-theme-char"/>
-                      <w:sz w:val="13"/>
-                      <w:szCs w:val="13"/>
+                      <w:sz w:val="15"/>
+                      <w:szCs w:val="15"/>
+                    </w:rPr>
+                  </w:pPr>
+                  <w:r>
+                    <w:rPr>
+                      <w:rStyle w:val="melo-codeblock-Base-theme-char"/>
+                      <w:sz w:val="15"/>
+                      <w:szCs w:val="15"/>
                     </w:rPr>
                     <w:t xml:space="preserve">        const val TAG = "NfcActivity"</w:t>
                   </w:r>
@@ -1038,15 +1340,15 @@
                   <w:pPr>
                     <w:pStyle w:val="melo-codeblock-Base-theme-para"/>
                     <w:rPr>
-                      <w:sz w:val="13"/>
-                      <w:szCs w:val="13"/>
-                    </w:rPr>
-                  </w:pPr>
-                  <w:r>
-                    <w:rPr>
-                      <w:rStyle w:val="melo-codeblock-Base-theme-char"/>
-                      <w:sz w:val="13"/>
-                      <w:szCs w:val="13"/>
+                      <w:sz w:val="15"/>
+                      <w:szCs w:val="15"/>
+                    </w:rPr>
+                  </w:pPr>
+                  <w:r>
+                    <w:rPr>
+                      <w:rStyle w:val="melo-codeblock-Base-theme-char"/>
+                      <w:sz w:val="15"/>
+                      <w:szCs w:val="15"/>
                     </w:rPr>
                     <w:t xml:space="preserve">    }</w:t>
                   </w:r>
@@ -1056,15 +1358,15 @@
                     <w:pStyle w:val="melo-codeblock-Base-theme-para"/>
                     <w:rPr>
                       <w:rStyle w:val="melo-codeblock-Base-theme-char"/>
-                      <w:sz w:val="13"/>
-                      <w:szCs w:val="13"/>
-                    </w:rPr>
-                  </w:pPr>
-                  <w:r>
-                    <w:rPr>
-                      <w:rStyle w:val="melo-codeblock-Base-theme-char"/>
-                      <w:sz w:val="13"/>
-                      <w:szCs w:val="13"/>
+                      <w:sz w:val="15"/>
+                      <w:szCs w:val="15"/>
+                    </w:rPr>
+                  </w:pPr>
+                  <w:r>
+                    <w:rPr>
+                      <w:rStyle w:val="melo-codeblock-Base-theme-char"/>
+                      <w:sz w:val="15"/>
+                      <w:szCs w:val="15"/>
                     </w:rPr>
                     <w:t>}</w:t>
                   </w:r>
@@ -1076,17 +1378,44 @@
         </w:pict>
       </w:r>
     </w:p>
-    <w:p/>
+    <w:p>
+      <w:pPr>
+        <w:rPr>
+          <w:rFonts w:hint="eastAsia"/>
+        </w:rPr>
+      </w:pPr>
+    </w:p>
+    <w:p>
+      <w:pPr>
+        <w:rPr>
+          <w:rFonts w:hint="eastAsia"/>
+        </w:rPr>
+      </w:pPr>
+    </w:p>
     <w:p>
       <w:pPr>
         <w:pStyle w:val="2"/>
+        <w:rPr>
+          <w:rFonts w:hint="eastAsia"/>
+        </w:rPr>
       </w:pPr>
       <w:r>
         <w:t>开放参数设置说明：</w:t>
       </w:r>
     </w:p>
-    <w:p/>
-    <w:p>
+    <w:p>
+      <w:pPr>
+        <w:rPr>
+          <w:rFonts w:hint="eastAsia"/>
+        </w:rPr>
+      </w:pPr>
+    </w:p>
+    <w:p>
+      <w:pPr>
+        <w:rPr>
+          <w:rFonts w:hint="eastAsia"/>
+        </w:rPr>
+      </w:pPr>
       <w:r>
         <w:t>授权模式分为</w:t>
       </w:r>
@@ -1114,6 +1443,9 @@
         </w:numPr>
         <w:snapToGrid/>
         <w:spacing w:line="240" w:lineRule="auto"/>
+        <w:rPr>
+          <w:rFonts w:hint="eastAsia"/>
+        </w:rPr>
       </w:pPr>
       <w:r>
         <w:t>authMode</w:t>
@@ -1123,12 +1455,18 @@
       <w:pPr>
         <w:snapToGrid/>
         <w:spacing w:line="240" w:lineRule="auto"/>
+        <w:rPr>
+          <w:rFonts w:hint="eastAsia"/>
+        </w:rPr>
       </w:pPr>
     </w:p>
     <w:p>
       <w:pPr>
         <w:snapToGrid/>
         <w:spacing w:line="240" w:lineRule="auto"/>
+        <w:rPr>
+          <w:rFonts w:hint="eastAsia"/>
+        </w:rPr>
       </w:pPr>
       <w:r>
         <w:t>授权密钥，有默认密钥</w:t>
@@ -1142,6 +1480,9 @@
         </w:numPr>
         <w:snapToGrid/>
         <w:spacing w:line="240" w:lineRule="auto"/>
+        <w:rPr>
+          <w:rFonts w:hint="eastAsia"/>
+        </w:rPr>
       </w:pPr>
       <w:r>
         <w:t>authKey</w:t>
@@ -1152,12 +1493,18 @@
         <w:snapToGrid/>
         <w:spacing w:line="240" w:lineRule="auto"/>
         <w:ind w:left="336"/>
+        <w:rPr>
+          <w:rFonts w:hint="eastAsia"/>
+        </w:rPr>
       </w:pPr>
     </w:p>
     <w:p>
       <w:pPr>
         <w:snapToGrid/>
         <w:spacing w:line="240" w:lineRule="auto"/>
+        <w:rPr>
+          <w:rFonts w:hint="eastAsia"/>
+        </w:rPr>
       </w:pPr>
       <w:r>
         <w:t>读写块地址，默认使用</w:t>
@@ -1180,6 +1527,9 @@
         </w:numPr>
         <w:snapToGrid/>
         <w:spacing w:line="240" w:lineRule="auto"/>
+        <w:rPr>
+          <w:rFonts w:hint="eastAsia"/>
+        </w:rPr>
       </w:pPr>
       <w:r>
         <w:t>blockAddress</w:t>
@@ -1189,12 +1539,18 @@
       <w:pPr>
         <w:snapToGrid/>
         <w:spacing w:line="240" w:lineRule="auto"/>
+        <w:rPr>
+          <w:rFonts w:hint="eastAsia"/>
+        </w:rPr>
       </w:pPr>
     </w:p>
     <w:p>
       <w:pPr>
         <w:snapToGrid/>
         <w:spacing w:line="240" w:lineRule="auto"/>
+        <w:rPr>
+          <w:rFonts w:hint="eastAsia"/>
+        </w:rPr>
       </w:pPr>
       <w:r>
         <w:t>读取和写入模式，默认</w:t>
@@ -1211,6 +1567,9 @@
         </w:numPr>
         <w:snapToGrid/>
         <w:spacing w:line="240" w:lineRule="auto"/>
+        <w:rPr>
+          <w:rFonts w:hint="eastAsia"/>
+        </w:rPr>
       </w:pPr>
       <w:r>
         <w:t>readOnly</w:t>
@@ -1221,12 +1580,18 @@
         <w:snapToGrid/>
         <w:spacing w:line="240" w:lineRule="auto"/>
         <w:ind w:left="336"/>
+        <w:rPr>
+          <w:rFonts w:hint="eastAsia"/>
+        </w:rPr>
       </w:pPr>
     </w:p>
     <w:p>
       <w:pPr>
         <w:snapToGrid/>
         <w:spacing w:line="240" w:lineRule="auto"/>
+        <w:rPr>
+          <w:rFonts w:hint="eastAsia"/>
+        </w:rPr>
       </w:pPr>
       <w:r>
         <w:t>写入数据，默认为空</w:t>
@@ -1238,26 +1603,45 @@
           <w:ilvl w:val="0"/>
           <w:numId w:val="1"/>
         </w:numPr>
+        <w:rPr>
+          <w:rFonts w:hint="eastAsia"/>
+        </w:rPr>
       </w:pPr>
       <w:r>
         <w:t>writeBuffer</w:t>
       </w:r>
     </w:p>
-    <w:p/>
-    <w:p>
+    <w:p>
+      <w:pPr>
+        <w:rPr>
+          <w:rFonts w:hint="eastAsia"/>
+        </w:rPr>
+      </w:pPr>
+    </w:p>
+    <w:p>
+      <w:pPr>
+        <w:rPr>
+          <w:rFonts w:hint="eastAsia"/>
+        </w:rPr>
+      </w:pPr>
       <w:r>
         <w:t>示例：</w:t>
       </w:r>
     </w:p>
     <w:p>
-      <w:r>
-        <w:rPr>
-          <w:noProof/>
-        </w:rPr>
-      </w:r>
-      <w:r>
-        <w:pict w14:anchorId="39EACCED">
-          <v:shape id="文本框 3li6ix" o:spid="_x0000_s1026" type="#_x0000_t202" style="width:453.6pt;height:453.6pt;visibility:visible;mso-wrap-style:square;mso-left-percent:-10001;mso-top-percent:-10001;mso-position-horizontal:absolute;mso-position-horizontal-relative:char;mso-position-vertical:absolute;mso-position-vertical-relative:line;mso-left-percent:-10001;mso-top-percent:-10001;v-text-anchor:top" o:gfxdata="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" fillcolor="#fafafa" strokeweight="3e-5mm">
+      <w:pPr>
+        <w:rPr>
+          <w:rFonts w:hint="eastAsia"/>
+        </w:rPr>
+      </w:pPr>
+      <w:r>
+        <w:rPr>
+          <w:rFonts w:hint="eastAsia"/>
+        </w:rPr>
+      </w:r>
+      <w:r>
+        <w:pict w14:anchorId="7C01CD5A">
+          <v:shape id="文本框 3li6ix" o:spid="_x0000_s1026" type="#_x0000_t202" style="width:453.6pt;height:453.6pt;visibility:visible;mso-wrap-style:square;mso-left-percent:-10001;mso-top-percent:-10001;mso-position-horizontal:absolute;mso-position-horizontal-relative:char;mso-position-vertical:absolute;mso-position-vertical-relative:line;mso-left-percent:-10001;mso-top-percent:-10001;v-text-anchor:top" fillcolor="#fafafa" strokeweight="3e-5mm">
             <v:stroke opacity="6682f"/>
             <v:textbox style="mso-fit-shape-to-text:t" inset="31.5pt,9pt,9pt,9pt">
               <w:txbxContent>
@@ -1269,19 +1653,35 @@
                     <w:rPr>
                       <w:rStyle w:val="melo-codeblock-Base-theme-char"/>
                     </w:rPr>
-                    <w:t>rC522Manager = RC522Manager(</w:t>
-                  </w:r>
-                </w:p>
-                <w:p>
-                  <w:pPr>
-                    <w:pStyle w:val="melo-codeblock-Base-theme-para"/>
-                  </w:pPr>
-                  <w:r>
-                    <w:rPr>
-                      <w:rStyle w:val="melo-codeblock-Base-theme-char"/>
-                    </w:rPr>
-                    <w:t xml:space="preserve">            RC522Config(</w:t>
-                  </w:r>
+                    <w:t>rC522Manager = RC522</w:t>
+                  </w:r>
+                  <w:proofErr w:type="gramStart"/>
+                  <w:r>
+                    <w:rPr>
+                      <w:rStyle w:val="melo-codeblock-Base-theme-char"/>
+                    </w:rPr>
+                    <w:t>Manager(</w:t>
+                  </w:r>
+                  <w:proofErr w:type="gramEnd"/>
+                </w:p>
+                <w:p>
+                  <w:pPr>
+                    <w:pStyle w:val="melo-codeblock-Base-theme-para"/>
+                  </w:pPr>
+                  <w:r>
+                    <w:rPr>
+                      <w:rStyle w:val="melo-codeblock-Base-theme-char"/>
+                    </w:rPr>
+                    <w:t xml:space="preserve">            RC522</w:t>
+                  </w:r>
+                  <w:proofErr w:type="gramStart"/>
+                  <w:r>
+                    <w:rPr>
+                      <w:rStyle w:val="melo-codeblock-Base-theme-char"/>
+                    </w:rPr>
+                    <w:t>Config(</w:t>
+                  </w:r>
+                  <w:proofErr w:type="gramEnd"/>
                 </w:p>
                 <w:p>
                   <w:pPr>
@@ -1313,7 +1713,21 @@
                     <w:rPr>
                       <w:rStyle w:val="melo-codeblock-Base-theme-char"/>
                     </w:rPr>
-                    <w:t xml:space="preserve">        ).apply {</w:t>
+                    <w:t xml:space="preserve">        </w:t>
+                  </w:r>
+                  <w:proofErr w:type="gramStart"/>
+                  <w:r>
+                    <w:rPr>
+                      <w:rStyle w:val="melo-codeblock-Base-theme-char"/>
+                    </w:rPr>
+                    <w:t>).apply</w:t>
+                  </w:r>
+                  <w:proofErr w:type="gramEnd"/>
+                  <w:r>
+                    <w:rPr>
+                      <w:rStyle w:val="melo-codeblock-Base-theme-char"/>
+                    </w:rPr>
+                    <w:t xml:space="preserve"> {</w:t>
                   </w:r>
                 </w:p>
                 <w:p>
@@ -1357,7 +1771,21 @@
                     <w:rPr>
                       <w:rStyle w:val="melo-codeblock-Base-theme-char"/>
                     </w:rPr>
-                    <w:t xml:space="preserve">            blockAddress = BlockAddress(2, 1)</w:t>
+                    <w:t xml:space="preserve">            blockAddress = </w:t>
+                  </w:r>
+                  <w:proofErr w:type="gramStart"/>
+                  <w:r>
+                    <w:rPr>
+                      <w:rStyle w:val="melo-codeblock-Base-theme-char"/>
+                    </w:rPr>
+                    <w:t>BlockAddress(</w:t>
+                  </w:r>
+                  <w:proofErr w:type="gramEnd"/>
+                  <w:r>
+                    <w:rPr>
+                      <w:rStyle w:val="melo-codeblock-Base-theme-char"/>
+                    </w:rPr>
+                    <w:t>2, 1)</w:t>
                   </w:r>
                 </w:p>
                 <w:p>
@@ -1379,7 +1807,21 @@
                     <w:rPr>
                       <w:rStyle w:val="melo-codeblock-Base-theme-char"/>
                     </w:rPr>
-                    <w:t xml:space="preserve">            writeBuffer = byteArrayOf(0xA1.toByte(), 0xA2.toByte(), 0xA2.toByte())</w:t>
+                    <w:t xml:space="preserve">            writeBuffer = </w:t>
+                  </w:r>
+                  <w:proofErr w:type="gramStart"/>
+                  <w:r>
+                    <w:rPr>
+                      <w:rStyle w:val="melo-codeblock-Base-theme-char"/>
+                    </w:rPr>
+                    <w:t>byteArrayOf(</w:t>
+                  </w:r>
+                  <w:proofErr w:type="gramEnd"/>
+                  <w:r>
+                    <w:rPr>
+                      <w:rStyle w:val="melo-codeblock-Base-theme-char"/>
+                    </w:rPr>
+                    <w:t>0xA1.toByte(), 0xA2.toByte(), 0xA2.toByte())</w:t>
                   </w:r>
                 </w:p>
                 <w:p>
@@ -1403,7 +1845,13 @@
         </w:pict>
       </w:r>
     </w:p>
-    <w:p/>
+    <w:p>
+      <w:pPr>
+        <w:rPr>
+          <w:rFonts w:hint="eastAsia"/>
+        </w:rPr>
+      </w:pPr>
+    </w:p>
     <w:sectPr>
       <w:pgSz w:w="11906" w:h="16838"/>
       <w:pgMar w:top="1361" w:right="1417" w:bottom="1361" w:left="1417" w:header="712" w:footer="853" w:gutter="0"/>
@@ -1416,9 +1864,9 @@
 <file path=word/numbering.xml><?xml version="1.0" encoding="utf-8"?>
 <w:numbering xmlns:wpc="http://schemas.microsoft.com/office/word/2010/wordprocessingCanvas" xmlns:cx="http://schemas.microsoft.com/office/drawing/2014/chartex" xmlns:cx1="http://schemas.microsoft.com/office/drawing/2015/9/8/chartex" xmlns:cx2="http://schemas.microsoft.com/office/drawing/2015/10/21/chartex" xmlns:cx3="http://schemas.microsoft.com/office/drawing/2016/5/9/chartex" xmlns:cx4="http://schemas.microsoft.com/office/drawing/2016/5/10/chartex" xmlns:cx5="http://schemas.microsoft.com/office/drawing/2016/5/11/chartex" xmlns:cx6="http://schemas.microsoft.com/office/drawing/2016/5/12/chartex" xmlns:cx7="http://schemas.microsoft.com/office/drawing/2016/5/13/chartex" xmlns:cx8="http://schemas.microsoft.com/office/drawing/2016/5/14/chartex" xmlns:mc="http://schemas.openxmlformats.org/markup-compatibility/2006" xmlns:aink="http://schemas.microsoft.com/office/drawing/2016/ink" xmlns:am3d="http://schemas.microsoft.com/office/drawing/2017/model3d" xmlns:o="urn:schemas-microsoft-com:office:office" xmlns:oel="http://schemas.microsoft.com/office/2019/extlst" xmlns:r="http://schemas.openxmlformats.org/officeDocument/2006/relationships" xmlns:m="http://schemas.openxmlformats.org/officeDocument/2006/math" xmlns:v="urn:schemas-microsoft-com:vml" xmlns:wp14="http://schemas.microsoft.com/office/word/2010/wordprocessingDrawing" xmlns:wp="http://schemas.openxmlformats.org/drawingml/2006/wordprocessingDrawing" xmlns:w10="urn:schemas-microsoft-com:office:word" xmlns:w="http://schemas.openxmlformats.org/wordprocessingml/2006/main" xmlns:w14="http://schemas.microsoft.com/office/word/2010/wordml" xmlns:w15="http://schemas.microsoft.com/office/word/2012/wordml" xmlns:w16cex="http://schemas.microsoft.com/office/word/2018/wordml/cex" xmlns:w16cid="http://schemas.microsoft.com/office/word/2016/wordml/cid" xmlns:w16="http://schemas.microsoft.com/office/word/2018/wordml" xmlns:w16du="http://schemas.microsoft.com/office/word/2023/wordml/word16du" xmlns:w16sdtdh="http://schemas.microsoft.com/office/word/2020/wordml/sdtdatahash" xmlns:w16se="http://schemas.microsoft.com/office/word/2015/wordml/symex" xmlns:wpg="http://schemas.microsoft.com/office/word/2010/wordprocessingGroup" xmlns:wpi="http://schemas.microsoft.com/office/word/2010/wordprocessingInk" xmlns:wne="http://schemas.microsoft.com/office/word/2006/wordml" xmlns:wps="http://schemas.microsoft.com/office/word/2010/wordprocessingShape" mc:Ignorable="w14 w15 w16se w16cid w16 w16cex w16sdtdh w16du wp14">
   <w:abstractNum w:abstractNumId="0" w15:restartNumberingAfterBreak="0">
-    <w:nsid w:val="3401435D"/>
+    <w:nsid w:val="0F24192B"/>
     <w:multiLevelType w:val="multilevel"/>
-    <w:tmpl w:val="0388D292"/>
+    <w:tmpl w:val="54B61B70"/>
     <w:lvl w:ilvl="0">
       <w:start w:val="1"/>
       <w:numFmt w:val="bullet"/>
@@ -1528,7 +1976,7 @@
       </w:rPr>
     </w:lvl>
   </w:abstractNum>
-  <w:num w:numId="1" w16cid:durableId="1700083317">
+  <w:num w:numId="1" w16cid:durableId="350034895">
     <w:abstractNumId w:val="0"/>
   </w:num>
 </w:numbering>
@@ -1987,6 +2435,14 @@
     <w:semiHidden/>
     <w:unhideWhenUsed/>
   </w:style>
+  <w:style w:type="character" w:customStyle="1" w:styleId="melo-codeblock-Base-theme-char">
+    <w:name w:val="melo-codeblock-Base-theme-char"/>
+    <w:rPr>
+      <w:rFonts w:ascii="Monaco" w:eastAsia="Monaco" w:hAnsi="Monaco" w:cs="Monaco"/>
+      <w:color w:val="000000"/>
+      <w:sz w:val="21"/>
+    </w:rPr>
+  </w:style>
   <w:style w:type="paragraph" w:customStyle="1" w:styleId="melo-codeblock-Base-theme-para">
     <w:name w:val="melo-codeblock-Base-theme-para"/>
     <w:basedOn w:val="a"/>
@@ -2018,14 +2474,6 @@
       <w:color w:val="1A1A1A"/>
       <w:sz w:val="48"/>
       <w:szCs w:val="48"/>
-    </w:rPr>
-  </w:style>
-  <w:style w:type="character" w:customStyle="1" w:styleId="melo-codeblock-Base-theme-char">
-    <w:name w:val="melo-codeblock-Base-theme-char"/>
-    <w:rPr>
-      <w:rFonts w:ascii="Monaco" w:eastAsia="Monaco" w:hAnsi="Monaco" w:cs="Monaco"/>
-      <w:color w:val="000000"/>
-      <w:sz w:val="21"/>
     </w:rPr>
   </w:style>
 </w:styles>

</xml_diff>